<commit_message>
Finished off the Retrospective
</commit_message>
<xml_diff>
--- a/SprintOneRetrospective.docx
+++ b/SprintOneRetrospective.docx
@@ -645,8 +645,6 @@
         <w:pStyle w:val="Default"/>
         <w:jc w:val="center"/>
       </w:pPr>
-      <w:bookmarkStart w:id="0" w:name="_GoBack"/>
-      <w:bookmarkEnd w:id="0"/>
     </w:p>
     <w:p>
       <w:pPr>
@@ -1044,6 +1042,94 @@
                 <w:rFonts w:asciiTheme="minorHAnsi" w:hAnsiTheme="minorHAnsi" w:cstheme="minorHAnsi"/>
               </w:rPr>
             </w:pPr>
+            <w:r>
+              <w:rPr>
+                <w:rFonts w:asciiTheme="minorHAnsi" w:hAnsiTheme="minorHAnsi" w:cstheme="minorHAnsi"/>
+              </w:rPr>
+              <w:t>The members of the team did not clearly define and enforce their role responsibilities during the first sprint. The biggest factor impacting the outcome of the first sprint was the lack of Scrum Master influence. There was no servant leadership provided through a Scrum Master role which hindered the optimization of the working environment.</w:t>
+            </w:r>
+          </w:p>
+          <w:p>
+            <w:pPr>
+              <w:pStyle w:val="Default"/>
+              <w:rPr>
+                <w:rFonts w:asciiTheme="minorHAnsi" w:hAnsiTheme="minorHAnsi" w:cstheme="minorHAnsi"/>
+              </w:rPr>
+            </w:pPr>
+          </w:p>
+          <w:p>
+            <w:pPr>
+              <w:pStyle w:val="Default"/>
+              <w:rPr>
+                <w:rFonts w:asciiTheme="minorHAnsi" w:hAnsiTheme="minorHAnsi" w:cstheme="minorHAnsi"/>
+              </w:rPr>
+            </w:pPr>
+            <w:r>
+              <w:rPr>
+                <w:rFonts w:asciiTheme="minorHAnsi" w:hAnsiTheme="minorHAnsi" w:cstheme="minorHAnsi"/>
+              </w:rPr>
+              <w:t xml:space="preserve">There was a failure to build shared accountability on taskings throughout the sprint. The culture was more focused on individual achievements rather than </w:t>
+            </w:r>
+            <w:r>
+              <w:rPr>
+                <w:rFonts w:asciiTheme="minorHAnsi" w:hAnsiTheme="minorHAnsi" w:cstheme="minorHAnsi"/>
+              </w:rPr>
+              <w:t>collaborating and building shared ownership, which would have provided avenues of assistance for members who required further assistance on tasks.</w:t>
+            </w:r>
+          </w:p>
+          <w:p>
+            <w:pPr>
+              <w:pStyle w:val="Default"/>
+              <w:rPr>
+                <w:rFonts w:asciiTheme="minorHAnsi" w:hAnsiTheme="minorHAnsi" w:cstheme="minorHAnsi"/>
+              </w:rPr>
+            </w:pPr>
+          </w:p>
+          <w:p>
+            <w:pPr>
+              <w:pStyle w:val="Default"/>
+              <w:rPr>
+                <w:rFonts w:asciiTheme="minorHAnsi" w:hAnsiTheme="minorHAnsi" w:cstheme="minorHAnsi"/>
+              </w:rPr>
+            </w:pPr>
+          </w:p>
+          <w:p>
+            <w:pPr>
+              <w:pStyle w:val="Default"/>
+              <w:rPr>
+                <w:rFonts w:asciiTheme="minorHAnsi" w:hAnsiTheme="minorHAnsi" w:cstheme="minorHAnsi"/>
+              </w:rPr>
+            </w:pPr>
+          </w:p>
+          <w:p>
+            <w:pPr>
+              <w:pStyle w:val="Default"/>
+              <w:rPr>
+                <w:rFonts w:asciiTheme="minorHAnsi" w:hAnsiTheme="minorHAnsi" w:cstheme="minorHAnsi"/>
+                <w:b/>
+                <w:bCs/>
+              </w:rPr>
+            </w:pPr>
+          </w:p>
+          <w:p>
+            <w:pPr>
+              <w:pStyle w:val="Default"/>
+              <w:rPr>
+                <w:rFonts w:asciiTheme="minorHAnsi" w:hAnsiTheme="minorHAnsi" w:cstheme="minorHAnsi"/>
+                <w:b/>
+                <w:bCs/>
+              </w:rPr>
+            </w:pPr>
+          </w:p>
+          <w:p>
+            <w:pPr>
+              <w:pStyle w:val="Default"/>
+              <w:rPr>
+                <w:rFonts w:asciiTheme="minorHAnsi" w:hAnsiTheme="minorHAnsi" w:cstheme="minorHAnsi"/>
+                <w:b/>
+                <w:bCs/>
+              </w:rPr>
+            </w:pPr>
           </w:p>
           <w:p>
             <w:pPr>
@@ -1117,35 +1203,19 @@
         <w:rPr>
           <w:rFonts w:cstheme="minorHAnsi"/>
         </w:rPr>
-        <w:t>Alongside the redefinition of roles, the team will aim to develop c</w:t>
+        <w:t xml:space="preserve">Alongside the redefinition of roles, the team will aim to develop concise acceptance criteria that can be realistically implemented post-development of features. As explained above, </w:t>
       </w:r>
       <w:r>
         <w:rPr>
           <w:rFonts w:cstheme="minorHAnsi"/>
         </w:rPr>
-        <w:t>oncise acceptance criteri</w:t>
+        <w:t>the Product Owner has specified their needs, and this has not been interpreted correctly. Since Scrum provides constant communication between all parties, this can be rectified through the sprint review and retrospective stage.</w:t>
       </w:r>
-      <w:r>
-        <w:rPr>
-          <w:rFonts w:cstheme="minorHAnsi"/>
-        </w:rPr>
-        <w:t xml:space="preserve">a that can be realistically implemented post-development of features. As explained above, </w:t>
-      </w:r>
-      <w:r>
-        <w:rPr>
-          <w:rFonts w:cstheme="minorHAnsi"/>
-        </w:rPr>
-        <w:t xml:space="preserve">the Product Owner has specified their needs, and this has not been interpreted correctly. </w:t>
-      </w:r>
-      <w:r>
-        <w:rPr>
-          <w:rFonts w:cstheme="minorHAnsi"/>
-        </w:rPr>
-        <w:lastRenderedPageBreak/>
-        <w:t>Since Scrum provides constant communication between all parties, this can be rectified through the sprint review and retrospective stage.</w:t>
-      </w:r>
-    </w:p>
-    <w:p/>
+    </w:p>
+    <w:p>
+      <w:bookmarkStart w:id="0" w:name="_GoBack"/>
+      <w:bookmarkEnd w:id="0"/>
+    </w:p>
     <w:sectPr>
       <w:pgSz w:w="11900" w:h="16840"/>
       <w:pgMar w:top="1440" w:right="1440" w:bottom="1440" w:left="1440" w:header="708" w:footer="708" w:gutter="0"/>

</xml_diff>

<commit_message>
Added Roles to Retrospective
</commit_message>
<xml_diff>
--- a/SprintOneRetrospective.docx
+++ b/SprintOneRetrospective.docx
@@ -69,7 +69,7 @@
     </w:p>
     <w:tbl>
       <w:tblPr>
-        <w:tblW w:w="0" w:type="auto"/>
+        <w:tblW w:w="6069" w:type="dxa"/>
         <w:jc w:val="center"/>
         <w:tblCellMar>
           <w:top w:w="15" w:type="dxa"/>
@@ -80,11 +80,13 @@
         <w:tblLook w:val="04A0" w:firstRow="1" w:lastRow="0" w:firstColumn="1" w:lastColumn="0" w:noHBand="0" w:noVBand="1"/>
       </w:tblPr>
       <w:tblGrid>
-        <w:gridCol w:w="1737"/>
-        <w:gridCol w:w="2155"/>
+        <w:gridCol w:w="2399"/>
+        <w:gridCol w:w="1821"/>
+        <w:gridCol w:w="1849"/>
       </w:tblGrid>
       <w:tr>
         <w:trPr>
+          <w:trHeight w:val="300"/>
           <w:jc w:val="center"/>
         </w:trPr>
         <w:tc>
@@ -159,9 +161,63 @@
             </w:r>
           </w:p>
         </w:tc>
+        <w:tc>
+          <w:tcPr>
+            <w:tcW w:w="0" w:type="auto"/>
+            <w:tcBorders>
+              <w:top w:val="single" w:sz="8" w:space="0" w:color="8064A2"/>
+              <w:left w:val="single" w:sz="4" w:space="0" w:color="000000"/>
+              <w:bottom w:val="single" w:sz="4" w:space="0" w:color="000000"/>
+              <w:right w:val="single" w:sz="8" w:space="0" w:color="8064A2"/>
+            </w:tcBorders>
+          </w:tcPr>
+          <w:p>
+            <w:pPr>
+              <w:rPr>
+                <w:rFonts w:ascii="Calibri" w:eastAsia="Times New Roman" w:hAnsi="Calibri" w:cs="Calibri"/>
+                <w:b/>
+                <w:color w:val="000000"/>
+                <w:sz w:val="22"/>
+                <w:szCs w:val="22"/>
+              </w:rPr>
+            </w:pPr>
+            <w:r>
+              <w:rPr>
+                <w:rFonts w:ascii="Calibri" w:eastAsia="Times New Roman" w:hAnsi="Calibri" w:cs="Calibri"/>
+                <w:b/>
+                <w:color w:val="000000"/>
+                <w:sz w:val="22"/>
+                <w:szCs w:val="22"/>
+              </w:rPr>
+              <w:t xml:space="preserve">Team Member </w:t>
+            </w:r>
+          </w:p>
+          <w:p>
+            <w:pPr>
+              <w:rPr>
+                <w:rFonts w:ascii="Calibri" w:eastAsia="Times New Roman" w:hAnsi="Calibri" w:cs="Calibri"/>
+                <w:b/>
+                <w:color w:val="000000"/>
+                <w:sz w:val="22"/>
+                <w:szCs w:val="22"/>
+              </w:rPr>
+            </w:pPr>
+            <w:r>
+              <w:rPr>
+                <w:rFonts w:ascii="Calibri" w:eastAsia="Times New Roman" w:hAnsi="Calibri" w:cs="Calibri"/>
+                <w:b/>
+                <w:color w:val="000000"/>
+                <w:sz w:val="22"/>
+                <w:szCs w:val="22"/>
+              </w:rPr>
+              <w:t>Role</w:t>
+            </w:r>
+          </w:p>
+        </w:tc>
       </w:tr>
       <w:tr>
         <w:trPr>
+          <w:trHeight w:val="300"/>
           <w:jc w:val="center"/>
         </w:trPr>
         <w:tc>
@@ -200,7 +256,7 @@
         </w:tc>
         <w:tc>
           <w:tcPr>
-            <w:tcW w:w="0" w:type="auto"/>
+            <w:tcW w:w="1821" w:type="dxa"/>
             <w:tcBorders>
               <w:top w:val="single" w:sz="4" w:space="0" w:color="000000"/>
               <w:left w:val="single" w:sz="4" w:space="0" w:color="000000"/>
@@ -232,9 +288,40 @@
             </w:r>
           </w:p>
         </w:tc>
+        <w:tc>
+          <w:tcPr>
+            <w:tcW w:w="1849" w:type="dxa"/>
+            <w:tcBorders>
+              <w:top w:val="single" w:sz="4" w:space="0" w:color="000000"/>
+              <w:left w:val="single" w:sz="4" w:space="0" w:color="000000"/>
+              <w:bottom w:val="single" w:sz="4" w:space="0" w:color="000000"/>
+              <w:right w:val="single" w:sz="8" w:space="0" w:color="8064A2"/>
+            </w:tcBorders>
+          </w:tcPr>
+          <w:p>
+            <w:pPr>
+              <w:rPr>
+                <w:rFonts w:ascii="Calibri" w:eastAsia="Times New Roman" w:hAnsi="Calibri" w:cs="Calibri"/>
+                <w:color w:val="000000"/>
+                <w:sz w:val="22"/>
+                <w:szCs w:val="22"/>
+              </w:rPr>
+            </w:pPr>
+            <w:r>
+              <w:rPr>
+                <w:rFonts w:ascii="Calibri" w:eastAsia="Times New Roman" w:hAnsi="Calibri" w:cs="Calibri"/>
+                <w:color w:val="000000"/>
+                <w:sz w:val="22"/>
+                <w:szCs w:val="22"/>
+              </w:rPr>
+              <w:t>Product Owner</w:t>
+            </w:r>
+          </w:p>
+        </w:tc>
       </w:tr>
       <w:tr>
         <w:trPr>
+          <w:trHeight w:val="284"/>
           <w:jc w:val="center"/>
         </w:trPr>
         <w:tc>
@@ -305,9 +392,40 @@
             </w:r>
           </w:p>
         </w:tc>
+        <w:tc>
+          <w:tcPr>
+            <w:tcW w:w="0" w:type="auto"/>
+            <w:tcBorders>
+              <w:top w:val="single" w:sz="4" w:space="0" w:color="000000"/>
+              <w:left w:val="single" w:sz="4" w:space="0" w:color="000000"/>
+              <w:bottom w:val="single" w:sz="4" w:space="0" w:color="000000"/>
+              <w:right w:val="single" w:sz="8" w:space="0" w:color="8064A2"/>
+            </w:tcBorders>
+          </w:tcPr>
+          <w:p>
+            <w:pPr>
+              <w:rPr>
+                <w:rFonts w:ascii="Calibri" w:eastAsia="Times New Roman" w:hAnsi="Calibri" w:cs="Calibri"/>
+                <w:color w:val="000000"/>
+                <w:sz w:val="22"/>
+                <w:szCs w:val="22"/>
+              </w:rPr>
+            </w:pPr>
+            <w:r>
+              <w:rPr>
+                <w:rFonts w:ascii="Calibri" w:eastAsia="Times New Roman" w:hAnsi="Calibri" w:cs="Calibri"/>
+                <w:color w:val="000000"/>
+                <w:sz w:val="22"/>
+                <w:szCs w:val="22"/>
+              </w:rPr>
+              <w:t>Scrum Master</w:t>
+            </w:r>
+          </w:p>
+        </w:tc>
       </w:tr>
       <w:tr>
         <w:trPr>
+          <w:trHeight w:val="300"/>
           <w:jc w:val="center"/>
         </w:trPr>
         <w:tc>
@@ -389,9 +507,40 @@
             <w:proofErr w:type="spellEnd"/>
           </w:p>
         </w:tc>
+        <w:tc>
+          <w:tcPr>
+            <w:tcW w:w="0" w:type="auto"/>
+            <w:tcBorders>
+              <w:top w:val="single" w:sz="4" w:space="0" w:color="000000"/>
+              <w:left w:val="single" w:sz="4" w:space="0" w:color="000000"/>
+              <w:bottom w:val="single" w:sz="4" w:space="0" w:color="000000"/>
+              <w:right w:val="single" w:sz="8" w:space="0" w:color="8064A2"/>
+            </w:tcBorders>
+          </w:tcPr>
+          <w:p>
+            <w:pPr>
+              <w:rPr>
+                <w:rFonts w:ascii="Calibri" w:eastAsia="Times New Roman" w:hAnsi="Calibri" w:cs="Calibri"/>
+                <w:color w:val="000000"/>
+                <w:sz w:val="22"/>
+                <w:szCs w:val="22"/>
+              </w:rPr>
+            </w:pPr>
+            <w:r>
+              <w:rPr>
+                <w:rFonts w:ascii="Calibri" w:eastAsia="Times New Roman" w:hAnsi="Calibri" w:cs="Calibri"/>
+                <w:color w:val="000000"/>
+                <w:sz w:val="22"/>
+                <w:szCs w:val="22"/>
+              </w:rPr>
+              <w:t>Developer</w:t>
+            </w:r>
+          </w:p>
+        </w:tc>
       </w:tr>
       <w:tr>
         <w:trPr>
+          <w:trHeight w:val="300"/>
           <w:jc w:val="center"/>
         </w:trPr>
         <w:tc>
@@ -462,9 +611,40 @@
             </w:r>
           </w:p>
         </w:tc>
+        <w:tc>
+          <w:tcPr>
+            <w:tcW w:w="0" w:type="auto"/>
+            <w:tcBorders>
+              <w:top w:val="single" w:sz="4" w:space="0" w:color="000000"/>
+              <w:left w:val="single" w:sz="4" w:space="0" w:color="000000"/>
+              <w:bottom w:val="single" w:sz="4" w:space="0" w:color="000000"/>
+              <w:right w:val="single" w:sz="8" w:space="0" w:color="8064A2"/>
+            </w:tcBorders>
+          </w:tcPr>
+          <w:p>
+            <w:pPr>
+              <w:rPr>
+                <w:rFonts w:ascii="Calibri" w:eastAsia="Times New Roman" w:hAnsi="Calibri" w:cs="Calibri"/>
+                <w:color w:val="000000"/>
+                <w:sz w:val="22"/>
+                <w:szCs w:val="22"/>
+              </w:rPr>
+            </w:pPr>
+            <w:r>
+              <w:rPr>
+                <w:rFonts w:ascii="Calibri" w:eastAsia="Times New Roman" w:hAnsi="Calibri" w:cs="Calibri"/>
+                <w:color w:val="000000"/>
+                <w:sz w:val="22"/>
+                <w:szCs w:val="22"/>
+              </w:rPr>
+              <w:t>Developer</w:t>
+            </w:r>
+          </w:p>
+        </w:tc>
       </w:tr>
       <w:tr>
         <w:trPr>
+          <w:trHeight w:val="284"/>
           <w:jc w:val="center"/>
         </w:trPr>
         <w:tc>
@@ -535,61 +715,38 @@
             </w:r>
           </w:p>
         </w:tc>
-      </w:tr>
-      <w:tr>
-        <w:trPr>
-          <w:jc w:val="center"/>
-        </w:trPr>
-        <w:tc>
-          <w:tcPr>
-            <w:tcW w:w="0" w:type="auto"/>
-            <w:tcBorders>
-              <w:top w:val="single" w:sz="4" w:space="0" w:color="000000"/>
-              <w:left w:val="single" w:sz="8" w:space="0" w:color="8064A2"/>
-              <w:bottom w:val="single" w:sz="8" w:space="0" w:color="8064A2"/>
-              <w:right w:val="single" w:sz="4" w:space="0" w:color="000000"/>
-            </w:tcBorders>
-            <w:tcMar>
-              <w:top w:w="0" w:type="dxa"/>
-              <w:left w:w="108" w:type="dxa"/>
-              <w:bottom w:w="0" w:type="dxa"/>
-              <w:right w:w="108" w:type="dxa"/>
-            </w:tcMar>
-            <w:hideMark/>
-          </w:tcPr>
-          <w:p>
-            <w:pPr>
-              <w:rPr>
-                <w:rFonts w:ascii="Times New Roman" w:eastAsia="Times New Roman" w:hAnsi="Times New Roman" w:cs="Times New Roman"/>
-              </w:rPr>
-            </w:pPr>
-          </w:p>
-        </w:tc>
         <w:tc>
           <w:tcPr>
             <w:tcW w:w="0" w:type="auto"/>
             <w:tcBorders>
               <w:top w:val="single" w:sz="4" w:space="0" w:color="000000"/>
               <w:left w:val="single" w:sz="4" w:space="0" w:color="000000"/>
-              <w:bottom w:val="single" w:sz="8" w:space="0" w:color="8064A2"/>
+              <w:bottom w:val="single" w:sz="4" w:space="0" w:color="000000"/>
               <w:right w:val="single" w:sz="8" w:space="0" w:color="8064A2"/>
             </w:tcBorders>
-            <w:tcMar>
-              <w:top w:w="0" w:type="dxa"/>
-              <w:left w:w="108" w:type="dxa"/>
-              <w:bottom w:w="0" w:type="dxa"/>
-              <w:right w:w="108" w:type="dxa"/>
-            </w:tcMar>
-            <w:hideMark/>
           </w:tcPr>
           <w:p>
             <w:pPr>
               <w:rPr>
-                <w:rFonts w:ascii="Times New Roman" w:eastAsia="Times New Roman" w:hAnsi="Times New Roman" w:cs="Times New Roman"/>
-              </w:rPr>
-            </w:pPr>
+                <w:rFonts w:ascii="Calibri" w:eastAsia="Times New Roman" w:hAnsi="Calibri" w:cs="Calibri"/>
+                <w:color w:val="000000"/>
+                <w:sz w:val="22"/>
+                <w:szCs w:val="22"/>
+              </w:rPr>
+            </w:pPr>
+            <w:r>
+              <w:rPr>
+                <w:rFonts w:ascii="Calibri" w:eastAsia="Times New Roman" w:hAnsi="Calibri" w:cs="Calibri"/>
+                <w:color w:val="000000"/>
+                <w:sz w:val="22"/>
+                <w:szCs w:val="22"/>
+              </w:rPr>
+              <w:t>Developer</w:t>
+            </w:r>
           </w:p>
         </w:tc>
+        <w:bookmarkStart w:id="0" w:name="_GoBack"/>
+        <w:bookmarkEnd w:id="0"/>
       </w:tr>
     </w:tbl>
     <w:p>
@@ -813,7 +970,6 @@
                 <w:b/>
                 <w:bCs/>
               </w:rPr>
-              <w:lastRenderedPageBreak/>
               <w:t xml:space="preserve">What you did well? (Continue) </w:t>
             </w:r>
           </w:p>
@@ -1212,10 +1368,7 @@
         <w:t>the Product Owner has specified their needs, and this has not been interpreted correctly. Since Scrum provides constant communication between all parties, this can be rectified through the sprint review and retrospective stage.</w:t>
       </w:r>
     </w:p>
-    <w:p>
-      <w:bookmarkStart w:id="0" w:name="_GoBack"/>
-      <w:bookmarkEnd w:id="0"/>
-    </w:p>
+    <w:p/>
     <w:sectPr>
       <w:pgSz w:w="11900" w:h="16840"/>
       <w:pgMar w:top="1440" w:right="1440" w:bottom="1440" w:left="1440" w:header="708" w:footer="708" w:gutter="0"/>

</xml_diff>